<commit_message>
Updates and Schedule Rough Draft
Majority of changes/updates complete.  Some left to do, but I need to
discuss with some of you first.
</commit_message>
<xml_diff>
--- a/Veni-VA-app-V2/ExecutiveSummary.docx
+++ b/Veni-VA-app-V2/ExecutiveSummary.docx
@@ -157,8 +157,19 @@
                 <w:sz w:val="36"/>
                 <w:szCs w:val="36"/>
               </w:rPr>
-              <w:t>R.Z. Wenkstern</w:t>
+              <w:t xml:space="preserve">R.Z. </w:t>
             </w:r>
+            <w:proofErr w:type="spellStart"/>
+            <w:r>
+              <w:rPr>
+                <w:b/>
+                <w:color w:val="7F7F7F" w:themeColor="text1" w:themeTint="80"/>
+                <w:sz w:val="36"/>
+                <w:szCs w:val="36"/>
+              </w:rPr>
+              <w:t>Wenkstern</w:t>
+            </w:r>
+            <w:proofErr w:type="spellEnd"/>
             <w:r>
               <w:rPr>
                 <w:b/>
@@ -207,7 +218,7 @@
                 <w:sz w:val="36"/>
                 <w:szCs w:val="36"/>
               </w:rPr>
-              <w:t>December 17</w:t>
+              <w:t>February</w:t>
             </w:r>
             <w:r>
               <w:rPr>
@@ -217,7 +228,17 @@
                 <w:sz w:val="36"/>
                 <w:szCs w:val="36"/>
               </w:rPr>
-              <w:t>, 2014</w:t>
+              <w:t xml:space="preserve"> </w:t>
+            </w:r>
+            <w:r>
+              <w:rPr>
+                <w:b/>
+                <w:i/>
+                <w:color w:val="7F7F7F" w:themeColor="text1" w:themeTint="80"/>
+                <w:sz w:val="36"/>
+                <w:szCs w:val="36"/>
+              </w:rPr>
+              <w:t>05, 2015</w:t>
             </w:r>
           </w:p>
         </w:tc>
@@ -325,8 +346,36 @@
                 <w:sz w:val="24"/>
                 <w:szCs w:val="24"/>
               </w:rPr>
-              <w:t xml:space="preserve"> Anant Kambli</w:t>
+              <w:t xml:space="preserve"> </w:t>
             </w:r>
+            <w:proofErr w:type="spellStart"/>
+            <w:r>
+              <w:rPr>
+                <w:b/>
+                <w:sz w:val="24"/>
+                <w:szCs w:val="24"/>
+              </w:rPr>
+              <w:t>Anant</w:t>
+            </w:r>
+            <w:proofErr w:type="spellEnd"/>
+            <w:r>
+              <w:rPr>
+                <w:b/>
+                <w:sz w:val="24"/>
+                <w:szCs w:val="24"/>
+              </w:rPr>
+              <w:t xml:space="preserve"> </w:t>
+            </w:r>
+            <w:proofErr w:type="spellStart"/>
+            <w:r>
+              <w:rPr>
+                <w:b/>
+                <w:sz w:val="24"/>
+                <w:szCs w:val="24"/>
+              </w:rPr>
+              <w:t>Kambli</w:t>
+            </w:r>
+            <w:proofErr w:type="spellEnd"/>
           </w:p>
         </w:tc>
       </w:tr>
@@ -358,7 +407,15 @@
                 <w:b/>
                 <w:sz w:val="24"/>
               </w:rPr>
-              <w:t>Raleigh Murr</w:t>
+              <w:t xml:space="preserve">Raleigh </w:t>
+            </w:r>
+            <w:proofErr w:type="spellStart"/>
+            <w:r>
+              <w:rPr>
+                <w:b/>
+                <w:sz w:val="24"/>
+              </w:rPr>
+              <w:t>Murr</w:t>
             </w:r>
             <w:r>
               <w:rPr>
@@ -375,6 +432,7 @@
               </w:rPr>
               <w:t>y</w:t>
             </w:r>
+            <w:proofErr w:type="spellEnd"/>
           </w:p>
         </w:tc>
       </w:tr>
@@ -393,13 +451,23 @@
                 <w:szCs w:val="24"/>
               </w:rPr>
             </w:pPr>
+            <w:proofErr w:type="spellStart"/>
             <w:r>
               <w:rPr>
                 <w:b/>
                 <w:sz w:val="24"/>
                 <w:szCs w:val="24"/>
               </w:rPr>
-              <w:t>Shahed Shuman</w:t>
+              <w:t>Shahed</w:t>
+            </w:r>
+            <w:proofErr w:type="spellEnd"/>
+            <w:r>
+              <w:rPr>
+                <w:b/>
+                <w:sz w:val="24"/>
+                <w:szCs w:val="24"/>
+              </w:rPr>
+              <w:t xml:space="preserve"> Shuman</w:t>
             </w:r>
           </w:p>
         </w:tc>
@@ -687,8 +755,6 @@
             </w:r>
           </w:p>
         </w:tc>
-        <w:bookmarkStart w:id="4" w:name="_GoBack"/>
-        <w:bookmarkEnd w:id="4"/>
       </w:tr>
     </w:tbl>
     <w:p>
@@ -700,7 +766,7 @@
           <w:bCs/>
         </w:rPr>
       </w:pPr>
-      <w:bookmarkStart w:id="5" w:name="_Toc379797363"/>
+      <w:bookmarkStart w:id="4" w:name="_Toc379797363"/>
       <w:bookmarkEnd w:id="0"/>
       <w:bookmarkEnd w:id="1"/>
       <w:bookmarkEnd w:id="2"/>
@@ -734,7 +800,7 @@
         <w:lastRenderedPageBreak/>
         <w:t>Executive Summary</w:t>
       </w:r>
-      <w:bookmarkEnd w:id="5"/>
+      <w:bookmarkEnd w:id="4"/>
     </w:p>
     <w:p>
       <w:pPr>
@@ -752,7 +818,103 @@
           <w:sz w:val="24"/>
           <w:szCs w:val="23"/>
         </w:rPr>
-        <w:t>Veterans Affairs (VA) is the largest managed integrated health network in the country. On average VA provides care to more than 6 million Veterans from more than 150 hospitals, 800 clinics and 135 skilled nursing home facilities. VA’s Electronic Health Record (EHR), called VistA (Veterans Health Information Systems and Technology Architecture), is the heart, soul and integral electronic information service essential to the quality of care VA delivers. How can we leverage VistA integrated capabilities? How do we empower Veterans? Let us start with the “VENI</w:t>
+        <w:t xml:space="preserve">Veterans Affairs (VA) is the largest managed integrated health network in the country. On average VA provides care to more than 6 million Veterans from more than 150 hospitals, 800 clinics and 135 skilled nursing home facilities. VA’s Electronic Health Record (EHR), called </w:t>
+      </w:r>
+      <w:proofErr w:type="spellStart"/>
+      <w:r>
+        <w:rPr>
+          <w:rFonts w:eastAsia="Times New Roman" w:cs="Arial"/>
+          <w:color w:val="000000"/>
+          <w:sz w:val="24"/>
+          <w:szCs w:val="23"/>
+        </w:rPr>
+        <w:t>VistA</w:t>
+      </w:r>
+      <w:proofErr w:type="spellEnd"/>
+      <w:r>
+        <w:rPr>
+          <w:rFonts w:eastAsia="Times New Roman" w:cs="Arial"/>
+          <w:color w:val="000000"/>
+          <w:sz w:val="24"/>
+          <w:szCs w:val="23"/>
+        </w:rPr>
+        <w:t xml:space="preserve"> (Veterans Health Information Systems and Technology Architecture), </w:t>
+      </w:r>
+      <w:proofErr w:type="gramStart"/>
+      <w:r>
+        <w:rPr>
+          <w:rFonts w:eastAsia="Times New Roman" w:cs="Arial"/>
+          <w:color w:val="000000"/>
+          <w:sz w:val="24"/>
+          <w:szCs w:val="23"/>
+        </w:rPr>
+        <w:t>is</w:t>
+      </w:r>
+      <w:proofErr w:type="gramEnd"/>
+      <w:r>
+        <w:rPr>
+          <w:rFonts w:eastAsia="Times New Roman" w:cs="Arial"/>
+          <w:color w:val="000000"/>
+          <w:sz w:val="24"/>
+          <w:szCs w:val="23"/>
+        </w:rPr>
+        <w:t xml:space="preserve"> the heart, soul</w:t>
+      </w:r>
+      <w:r>
+        <w:rPr>
+          <w:rFonts w:eastAsia="Times New Roman" w:cs="Arial"/>
+          <w:color w:val="000000"/>
+          <w:sz w:val="24"/>
+          <w:szCs w:val="23"/>
+        </w:rPr>
+        <w:t>,</w:t>
+      </w:r>
+      <w:r>
+        <w:rPr>
+          <w:rFonts w:eastAsia="Times New Roman" w:cs="Arial"/>
+          <w:color w:val="000000"/>
+          <w:sz w:val="24"/>
+          <w:szCs w:val="23"/>
+        </w:rPr>
+        <w:t xml:space="preserve"> and integral electronic information service essential to the quality of care </w:t>
+      </w:r>
+      <w:r>
+        <w:rPr>
+          <w:rFonts w:eastAsia="Times New Roman" w:cs="Arial"/>
+          <w:color w:val="000000"/>
+          <w:sz w:val="24"/>
+          <w:szCs w:val="23"/>
+        </w:rPr>
+        <w:t xml:space="preserve">the </w:t>
+      </w:r>
+      <w:r>
+        <w:rPr>
+          <w:rFonts w:eastAsia="Times New Roman" w:cs="Arial"/>
+          <w:color w:val="000000"/>
+          <w:sz w:val="24"/>
+          <w:szCs w:val="23"/>
+        </w:rPr>
+        <w:t xml:space="preserve">VA delivers. How can we leverage </w:t>
+      </w:r>
+      <w:proofErr w:type="spellStart"/>
+      <w:r>
+        <w:rPr>
+          <w:rFonts w:eastAsia="Times New Roman" w:cs="Arial"/>
+          <w:color w:val="000000"/>
+          <w:sz w:val="24"/>
+          <w:szCs w:val="23"/>
+        </w:rPr>
+        <w:t>VistA</w:t>
+      </w:r>
+      <w:proofErr w:type="spellEnd"/>
+      <w:r>
+        <w:rPr>
+          <w:rFonts w:eastAsia="Times New Roman" w:cs="Arial"/>
+          <w:color w:val="000000"/>
+          <w:sz w:val="24"/>
+          <w:szCs w:val="23"/>
+        </w:rPr>
+        <w:t xml:space="preserve"> integrated capabilities? How do we empower Veterans? Let us start with the “VENI</w:t>
       </w:r>
       <w:r>
         <w:rPr>
@@ -821,7 +983,172 @@
     </w:p>
     <w:p>
       <w:pPr>
-        <w:spacing w:after="0" w:line="240" w:lineRule="auto"/>
+        <w:spacing w:line="240" w:lineRule="auto"/>
+        <w:rPr>
+          <w:rFonts w:eastAsia="Times New Roman" w:cs="Times New Roman"/>
+          <w:sz w:val="24"/>
+          <w:szCs w:val="24"/>
+        </w:rPr>
+      </w:pPr>
+      <w:r>
+        <w:rPr>
+          <w:sz w:val="24"/>
+        </w:rPr>
+        <w:t xml:space="preserve">With the country winding down from more than 10 years of war, the veteran population has become much younger and much more technically adept.  Not every veteran will want to use a smartphone application to interact with VA medical facilities, but with a clientele that numbers in the millions, the number of potential users is very large.  </w:t>
+      </w:r>
+      <w:r>
+        <w:rPr>
+          <w:rFonts w:eastAsia="Times New Roman" w:cs="Times New Roman"/>
+          <w:sz w:val="24"/>
+          <w:szCs w:val="24"/>
+        </w:rPr>
+        <w:t xml:space="preserve">The current check-in process at the VA requires veterans to wait in line to check-in with either an administrator or a kiosk.  </w:t>
+      </w:r>
+      <w:r>
+        <w:rPr>
+          <w:sz w:val="24"/>
+        </w:rPr>
+        <w:t>Throughout the VA medical system, veterans and their families can spend hours waiting in line to check</w:t>
+      </w:r>
+      <w:r>
+        <w:rPr>
+          <w:sz w:val="24"/>
+        </w:rPr>
+        <w:t>-</w:t>
+      </w:r>
+      <w:r>
+        <w:rPr>
+          <w:sz w:val="24"/>
+        </w:rPr>
+        <w:t>in for their appointments.  Once check</w:t>
+      </w:r>
+      <w:r>
+        <w:rPr>
+          <w:sz w:val="24"/>
+        </w:rPr>
+        <w:t xml:space="preserve">ed-in at the reception, they have another wait </w:t>
+      </w:r>
+      <w:r>
+        <w:rPr>
+          <w:sz w:val="24"/>
+        </w:rPr>
+        <w:t xml:space="preserve">after arriving at the appropriate doctor’s office or clinic.  Mistakes as a result of incorrectly transcribed appointment information </w:t>
+      </w:r>
+      <w:r>
+        <w:rPr>
+          <w:sz w:val="24"/>
+        </w:rPr>
+        <w:t>only</w:t>
+      </w:r>
+      <w:r>
+        <w:rPr>
+          <w:sz w:val="24"/>
+        </w:rPr>
+        <w:t xml:space="preserve"> compound the problem. </w:t>
+      </w:r>
+      <w:r>
+        <w:rPr>
+          <w:sz w:val="24"/>
+        </w:rPr>
+        <w:t xml:space="preserve"> </w:t>
+      </w:r>
+      <w:r>
+        <w:rPr>
+          <w:rFonts w:eastAsia="Times New Roman" w:cs="Times New Roman"/>
+          <w:sz w:val="24"/>
+          <w:szCs w:val="24"/>
+        </w:rPr>
+        <w:t xml:space="preserve">The </w:t>
+      </w:r>
+      <w:proofErr w:type="spellStart"/>
+      <w:r>
+        <w:rPr>
+          <w:rFonts w:eastAsia="Times New Roman" w:cs="Times New Roman"/>
+          <w:i/>
+          <w:sz w:val="24"/>
+          <w:szCs w:val="24"/>
+        </w:rPr>
+        <w:t>Veni</w:t>
+      </w:r>
+      <w:proofErr w:type="spellEnd"/>
+      <w:r>
+        <w:rPr>
+          <w:rFonts w:eastAsia="Times New Roman" w:cs="Times New Roman"/>
+          <w:sz w:val="24"/>
+          <w:szCs w:val="24"/>
+        </w:rPr>
+        <w:t xml:space="preserve"> system will allow veterans to check-in upon arrival without this ridiculous wait-time, plus have the capability to download appointment times and related information and give directions to the appointment facility and office location.</w:t>
+      </w:r>
+    </w:p>
+    <w:p>
+      <w:pPr>
+        <w:spacing w:line="240" w:lineRule="auto"/>
+        <w:rPr>
+          <w:sz w:val="24"/>
+        </w:rPr>
+      </w:pPr>
+      <w:r>
+        <w:rPr>
+          <w:rFonts w:eastAsia="Times New Roman" w:cs="Times New Roman"/>
+          <w:sz w:val="24"/>
+          <w:szCs w:val="24"/>
+        </w:rPr>
+        <w:t xml:space="preserve">The system will include three components: a user interface in the form of a smartphone app, a cloud server interface to handle communication between the phone and the VA </w:t>
+      </w:r>
+      <w:proofErr w:type="spellStart"/>
+      <w:r>
+        <w:rPr>
+          <w:rFonts w:eastAsia="Times New Roman" w:cs="Times New Roman"/>
+          <w:sz w:val="24"/>
+          <w:szCs w:val="24"/>
+        </w:rPr>
+        <w:t>VistA</w:t>
+      </w:r>
+      <w:proofErr w:type="spellEnd"/>
+      <w:r>
+        <w:rPr>
+          <w:rFonts w:eastAsia="Times New Roman" w:cs="Times New Roman"/>
+          <w:sz w:val="24"/>
+          <w:szCs w:val="24"/>
+        </w:rPr>
+        <w:t xml:space="preserve"> database, and a cloud virtual machine to simulate the </w:t>
+      </w:r>
+      <w:proofErr w:type="spellStart"/>
+      <w:r>
+        <w:rPr>
+          <w:rFonts w:eastAsia="Times New Roman" w:cs="Times New Roman"/>
+          <w:sz w:val="24"/>
+          <w:szCs w:val="24"/>
+        </w:rPr>
+        <w:t>VistA</w:t>
+      </w:r>
+      <w:proofErr w:type="spellEnd"/>
+      <w:r>
+        <w:rPr>
+          <w:rFonts w:eastAsia="Times New Roman" w:cs="Times New Roman"/>
+          <w:sz w:val="24"/>
+          <w:szCs w:val="24"/>
+        </w:rPr>
+        <w:t xml:space="preserve"> database (for initial prototype usage).</w:t>
+      </w:r>
+      <w:r>
+        <w:rPr>
+          <w:rFonts w:eastAsia="Times New Roman" w:cs="Times New Roman"/>
+          <w:sz w:val="24"/>
+          <w:szCs w:val="24"/>
+        </w:rPr>
+        <w:t xml:space="preserve">  </w:t>
+      </w:r>
+      <w:r>
+        <w:rPr>
+          <w:sz w:val="24"/>
+        </w:rPr>
+        <w:t>For the VA, the system offers a simple lightweight solution that will free administrative staff from the check-in process.  With a simplified, veteran-focused, check-in experience, the reception area can be rededicated to offer services other than simple registration.</w:t>
+      </w:r>
+    </w:p>
+    <w:p>
+      <w:pPr>
+        <w:spacing w:line="240" w:lineRule="auto"/>
         <w:rPr>
           <w:rFonts w:eastAsia="Times New Roman" w:cs="Times New Roman"/>
           <w:sz w:val="28"/>
@@ -835,7 +1162,67 @@
           <w:sz w:val="24"/>
           <w:szCs w:val="23"/>
         </w:rPr>
-        <w:t>The system has been constructed with a mindset to reduce cost, minimize support and implementation. Open source tools and technologies were leveraged to reduce the cost and expenditure, so VA can spend monies on our returning home veterans. From one veteran to the next, the VENI App got your “six”!</w:t>
+        <w:t xml:space="preserve">The system has been constructed with a mindset to reduce cost, minimize support and implementation. Open source tools and technologies were leveraged to reduce the cost and expenditure, so </w:t>
+      </w:r>
+      <w:r>
+        <w:rPr>
+          <w:rFonts w:eastAsia="Times New Roman" w:cs="Arial"/>
+          <w:color w:val="000000"/>
+          <w:sz w:val="24"/>
+          <w:szCs w:val="23"/>
+        </w:rPr>
+        <w:t xml:space="preserve">the </w:t>
+      </w:r>
+      <w:r>
+        <w:rPr>
+          <w:rFonts w:eastAsia="Times New Roman" w:cs="Arial"/>
+          <w:color w:val="000000"/>
+          <w:sz w:val="24"/>
+          <w:szCs w:val="23"/>
+        </w:rPr>
+        <w:t xml:space="preserve">VA can spend monies on our returning home veterans. From one veteran to </w:t>
+      </w:r>
+      <w:bookmarkStart w:id="5" w:name="_GoBack"/>
+      <w:bookmarkEnd w:id="5"/>
+      <w:r>
+        <w:rPr>
+          <w:rFonts w:eastAsia="Times New Roman" w:cs="Arial"/>
+          <w:color w:val="000000"/>
+          <w:sz w:val="24"/>
+          <w:szCs w:val="23"/>
+        </w:rPr>
+        <w:t xml:space="preserve">the next, </w:t>
+      </w:r>
+      <w:proofErr w:type="spellStart"/>
+      <w:r>
+        <w:rPr>
+          <w:rFonts w:eastAsia="Times New Roman" w:cs="Arial"/>
+          <w:i/>
+          <w:color w:val="000000"/>
+          <w:sz w:val="24"/>
+          <w:szCs w:val="23"/>
+        </w:rPr>
+        <w:t>V</w:t>
+      </w:r>
+      <w:r>
+        <w:rPr>
+          <w:rFonts w:eastAsia="Times New Roman" w:cs="Arial"/>
+          <w:i/>
+          <w:color w:val="000000"/>
+          <w:sz w:val="24"/>
+          <w:szCs w:val="23"/>
+        </w:rPr>
+        <w:t>eni</w:t>
+      </w:r>
+      <w:proofErr w:type="spellEnd"/>
+      <w:r>
+        <w:rPr>
+          <w:rFonts w:eastAsia="Times New Roman" w:cs="Arial"/>
+          <w:color w:val="000000"/>
+          <w:sz w:val="24"/>
+          <w:szCs w:val="23"/>
+        </w:rPr>
+        <w:t xml:space="preserve"> got your “six”!</w:t>
       </w:r>
     </w:p>
     <w:sectPr>
@@ -936,11 +1323,24 @@
           <w:t xml:space="preserve">SE 6387: </w:t>
         </w:r>
         <w:r>
-          <w:t xml:space="preserve">Advanced Software Engineering </w:t>
+          <w:t xml:space="preserve">Advanced Software </w:t>
+        </w:r>
+        <w:proofErr w:type="gramStart"/>
+        <w:r>
+          <w:t xml:space="preserve">Engineering </w:t>
         </w:r>
         <w:r>
-          <w:t xml:space="preserve"> - R. Z. Wenkstern</w:t>
+          <w:t xml:space="preserve"> -</w:t>
         </w:r>
+        <w:proofErr w:type="gramEnd"/>
+        <w:r>
+          <w:t xml:space="preserve"> R. Z. </w:t>
+        </w:r>
+        <w:proofErr w:type="spellStart"/>
+        <w:r>
+          <w:t>Wenkstern</w:t>
+        </w:r>
+        <w:proofErr w:type="spellEnd"/>
         <w:r>
           <w:tab/>
         </w:r>
@@ -960,7 +1360,7 @@
           <w:rPr>
             <w:noProof/>
           </w:rPr>
-          <w:t>2</w:t>
+          <w:t>3</w:t>
         </w:r>
         <w:r>
           <w:rPr>
@@ -986,11 +1386,24 @@
       <w:pStyle w:val="Header"/>
     </w:pPr>
     <w:r>
-      <w:t xml:space="preserve">SE 6387: Advanced Software Engineering </w:t>
+      <w:t xml:space="preserve">SE 6387: Advanced Software </w:t>
+    </w:r>
+    <w:proofErr w:type="gramStart"/>
+    <w:r>
+      <w:t xml:space="preserve">Engineering </w:t>
     </w:r>
     <w:r>
-      <w:t xml:space="preserve"> - R. Z. Wenkstern</w:t>
+      <w:t xml:space="preserve"> -</w:t>
     </w:r>
+    <w:proofErr w:type="gramEnd"/>
+    <w:r>
+      <w:t xml:space="preserve"> R. Z. </w:t>
+    </w:r>
+    <w:proofErr w:type="spellStart"/>
+    <w:r>
+      <w:t>Wenkstern</w:t>
+    </w:r>
+    <w:proofErr w:type="spellEnd"/>
     <w:r>
       <w:ptab w:relativeTo="margin" w:alignment="right" w:leader="none"/>
     </w:r>
@@ -8954,7 +9367,7 @@
 </file>
 
 <file path=customXml/itemProps1.xml><?xml version="1.0" encoding="utf-8"?>
-<ds:datastoreItem xmlns:ds="http://schemas.openxmlformats.org/officeDocument/2006/customXml" ds:itemID="{69CCCBFA-4FD5-44F4-84C2-D304DEB4733E}">
+<ds:datastoreItem xmlns:ds="http://schemas.openxmlformats.org/officeDocument/2006/customXml" ds:itemID="{30E99D66-7F4C-4E60-9A1D-C5E22B9AEF65}">
   <ds:schemaRefs>
     <ds:schemaRef ds:uri="http://schemas.openxmlformats.org/officeDocument/2006/bibliography"/>
   </ds:schemaRefs>

</xml_diff>